<commit_message>
Hasil observasi tugas 3
</commit_message>
<xml_diff>
--- a/Tugas-2 Remote Invocation/New Microsoft Word Document.docx
+++ b/Tugas-2 Remote Invocation/New Microsoft Word Document.docx
@@ -3,24 +3,22 @@
 <w:document xmlns:wpc="http://schemas.microsoft.com/office/word/2010/wordprocessingCanvas" xmlns:cx="http://schemas.microsoft.com/office/drawing/2014/chartex" xmlns:cx1="http://schemas.microsoft.com/office/drawing/2015/9/8/chartex" xmlns:cx2="http://schemas.microsoft.com/office/drawing/2015/10/21/chartex" xmlns:cx3="http://schemas.microsoft.com/office/drawing/2016/5/9/chartex" xmlns:cx4="http://schemas.microsoft.com/office/drawing/2016/5/10/chartex" xmlns:cx5="http://schemas.microsoft.com/office/drawing/2016/5/11/chartex" xmlns:cx6="http://schemas.microsoft.com/office/drawing/2016/5/12/chartex" xmlns:cx7="http://schemas.microsoft.com/office/drawing/2016/5/13/chartex" xmlns:cx8="http://schemas.microsoft.com/office/drawing/2016/5/14/chartex" xmlns:mc="http://schemas.openxmlformats.org/markup-compatibility/2006" xmlns:aink="http://schemas.microsoft.com/office/drawing/2016/ink" xmlns:am3d="http://schemas.microsoft.com/office/drawing/2017/model3d" xmlns:o="urn:schemas-microsoft-com:office:office" xmlns:r="http://schemas.openxmlformats.org/officeDocument/2006/relationships" xmlns:m="http://schemas.openxmlformats.org/officeDocument/2006/math" xmlns:v="urn:schemas-microsoft-com:vml" xmlns:wp14="http://schemas.microsoft.com/office/word/2010/wordprocessingDrawing" xmlns:wp="http://schemas.openxmlformats.org/drawingml/2006/wordprocessingDrawing" xmlns:w10="urn:schemas-microsoft-com:office:word" xmlns:w="http://schemas.openxmlformats.org/wordprocessingml/2006/main" xmlns:w14="http://schemas.microsoft.com/office/word/2010/wordml" xmlns:w15="http://schemas.microsoft.com/office/word/2012/wordml" xmlns:w16cid="http://schemas.microsoft.com/office/word/2016/wordml/cid" xmlns:w16se="http://schemas.microsoft.com/office/word/2015/wordml/symex" xmlns:wpg="http://schemas.microsoft.com/office/word/2010/wordprocessingGroup" xmlns:wpi="http://schemas.microsoft.com/office/word/2010/wordprocessingInk" xmlns:wne="http://schemas.microsoft.com/office/word/2006/wordml" xmlns:wps="http://schemas.microsoft.com/office/word/2010/wordprocessingShape" mc:Ignorable="w14 w15 w16se w16cid wp14">
   <w:body>
     <w:p>
-      <w:bookmarkStart w:id="0" w:name="_GoBack"/>
-      <w:bookmarkEnd w:id="0"/>
-      <w:r>
-        <w:t>Web Server</w:t>
-      </w:r>
-    </w:p>
-    <w:p>
-      <w:r>
-        <w:t>Server</w:t>
+      <w:r>
+        <w:t>No 1</w:t>
+      </w:r>
+    </w:p>
+    <w:p>
+      <w:r>
+        <w:t>Publisher</w:t>
       </w:r>
     </w:p>
     <w:p>
       <w:r>
         <w:drawing>
-          <wp:inline distT="0" distB="0" distL="0" distR="0" wp14:anchorId="3B69CF53" wp14:editId="0C896D99">
-            <wp:extent cx="5731510" cy="971550"/>
-            <wp:effectExtent l="0" t="0" r="2540" b="0"/>
-            <wp:docPr id="1" name="Picture 1"/>
+          <wp:inline distT="0" distB="0" distL="0" distR="0" wp14:anchorId="251A4AAB" wp14:editId="7CAF3B4A">
+            <wp:extent cx="1657581" cy="600159"/>
+            <wp:effectExtent l="0" t="0" r="0" b="9525"/>
+            <wp:docPr id="2" name="Picture 2"/>
             <wp:cNvGraphicFramePr>
               <a:graphicFrameLocks xmlns:a="http://schemas.openxmlformats.org/drawingml/2006/main" noChangeAspect="1"/>
             </wp:cNvGraphicFramePr>
@@ -40,7 +38,7 @@
                   <pic:spPr>
                     <a:xfrm>
                       <a:off x="0" y="0"/>
-                      <a:ext cx="5731510" cy="971550"/>
+                      <a:ext cx="1657581" cy="600159"/>
                     </a:xfrm>
                     <a:prstGeom prst="rect">
                       <a:avLst/>
@@ -55,19 +53,16 @@
     </w:p>
     <w:p>
       <w:r>
-        <w:t>Client</w:t>
-      </w:r>
-    </w:p>
-    <w:p>
-      <w:r>
-        <w:rPr>
-          <w:noProof/>
-        </w:rPr>
+        <w:t>Subsriber</w:t>
+      </w:r>
+    </w:p>
+    <w:p>
+      <w:r>
         <w:drawing>
-          <wp:inline distT="0" distB="0" distL="0" distR="0" wp14:anchorId="77E68C15" wp14:editId="00E7C3F7">
-            <wp:extent cx="5731510" cy="4566285"/>
-            <wp:effectExtent l="0" t="0" r="2540" b="5715"/>
-            <wp:docPr id="2" name="Picture 2"/>
+          <wp:inline distT="0" distB="0" distL="0" distR="0" wp14:anchorId="39F3C14E" wp14:editId="574B8EBF">
+            <wp:extent cx="3381847" cy="3848637"/>
+            <wp:effectExtent l="0" t="0" r="9525" b="0"/>
+            <wp:docPr id="1" name="Picture 1"/>
             <wp:cNvGraphicFramePr>
               <a:graphicFrameLocks xmlns:a="http://schemas.openxmlformats.org/drawingml/2006/main" noChangeAspect="1"/>
             </wp:cNvGraphicFramePr>
@@ -75,17 +70,11 @@
               <a:graphicData uri="http://schemas.openxmlformats.org/drawingml/2006/picture">
                 <pic:pic xmlns:pic="http://schemas.openxmlformats.org/drawingml/2006/picture">
                   <pic:nvPicPr>
-                    <pic:cNvPr id="2" name="webserver.jpg"/>
+                    <pic:cNvPr id="1" name=""/>
                     <pic:cNvPicPr/>
                   </pic:nvPicPr>
                   <pic:blipFill>
-                    <a:blip r:embed="rId5">
-                      <a:extLst>
-                        <a:ext uri="{28A0092B-C50C-407E-A947-70E740481C1C}">
-                          <a14:useLocalDpi xmlns:a14="http://schemas.microsoft.com/office/drawing/2010/main" val="0"/>
-                        </a:ext>
-                      </a:extLst>
-                    </a:blip>
+                    <a:blip r:embed="rId5"/>
                     <a:stretch>
                       <a:fillRect/>
                     </a:stretch>
@@ -93,7 +82,7 @@
                   <pic:spPr>
                     <a:xfrm>
                       <a:off x="0" y="0"/>
-                      <a:ext cx="5731510" cy="4566285"/>
+                      <a:ext cx="3381847" cy="3848637"/>
                     </a:xfrm>
                     <a:prstGeom prst="rect">
                       <a:avLst/>
@@ -114,21 +103,21 @@
     <w:p>
       <w:r>
         <w:lastRenderedPageBreak/>
-        <w:t>Voting</w:t>
-      </w:r>
-    </w:p>
-    <w:p>
-      <w:r>
-        <w:t>Server</w:t>
+        <w:t>No 2</w:t>
+      </w:r>
+    </w:p>
+    <w:p>
+      <w:r>
+        <w:t>Publisher</w:t>
       </w:r>
     </w:p>
     <w:p>
       <w:r>
         <w:drawing>
-          <wp:inline distT="0" distB="0" distL="0" distR="0" wp14:anchorId="79605373" wp14:editId="08AC0767">
-            <wp:extent cx="5731510" cy="441960"/>
-            <wp:effectExtent l="0" t="0" r="2540" b="0"/>
-            <wp:docPr id="3" name="Picture 3"/>
+          <wp:inline distT="0" distB="0" distL="0" distR="0" wp14:anchorId="73C92D05" wp14:editId="07D0FDE6">
+            <wp:extent cx="1695687" cy="562053"/>
+            <wp:effectExtent l="0" t="0" r="0" b="0"/>
+            <wp:docPr id="5" name="Picture 5"/>
             <wp:cNvGraphicFramePr>
               <a:graphicFrameLocks xmlns:a="http://schemas.openxmlformats.org/drawingml/2006/main" noChangeAspect="1"/>
             </wp:cNvGraphicFramePr>
@@ -148,7 +137,7 @@
                   <pic:spPr>
                     <a:xfrm>
                       <a:off x="0" y="0"/>
-                      <a:ext cx="5731510" cy="441960"/>
+                      <a:ext cx="1695687" cy="562053"/>
                     </a:xfrm>
                     <a:prstGeom prst="rect">
                       <a:avLst/>
@@ -163,19 +152,11 @@
     </w:p>
     <w:p>
       <w:r>
-        <w:t>Client</w:t>
-      </w:r>
-    </w:p>
-    <w:p>
-      <w:r>
-        <w:rPr>
-          <w:noProof/>
-        </w:rPr>
         <w:drawing>
-          <wp:inline distT="0" distB="0" distL="0" distR="0" wp14:anchorId="2A6A0F7F" wp14:editId="24E1F894">
-            <wp:extent cx="5731510" cy="5053965"/>
-            <wp:effectExtent l="0" t="0" r="2540" b="0"/>
-            <wp:docPr id="4" name="Picture 4"/>
+          <wp:inline distT="0" distB="0" distL="0" distR="0" wp14:anchorId="6C8D383D" wp14:editId="00B36BE2">
+            <wp:extent cx="1695687" cy="562053"/>
+            <wp:effectExtent l="0" t="0" r="0" b="0"/>
+            <wp:docPr id="6" name="Picture 6"/>
             <wp:cNvGraphicFramePr>
               <a:graphicFrameLocks xmlns:a="http://schemas.openxmlformats.org/drawingml/2006/main" noChangeAspect="1"/>
             </wp:cNvGraphicFramePr>
@@ -183,17 +164,11 @@
               <a:graphicData uri="http://schemas.openxmlformats.org/drawingml/2006/picture">
                 <pic:pic xmlns:pic="http://schemas.openxmlformats.org/drawingml/2006/picture">
                   <pic:nvPicPr>
-                    <pic:cNvPr id="4" name="messageImage_1581315176884.jpg"/>
+                    <pic:cNvPr id="1" name=""/>
                     <pic:cNvPicPr/>
                   </pic:nvPicPr>
                   <pic:blipFill>
-                    <a:blip r:embed="rId7">
-                      <a:extLst>
-                        <a:ext uri="{28A0092B-C50C-407E-A947-70E740481C1C}">
-                          <a14:useLocalDpi xmlns:a14="http://schemas.microsoft.com/office/drawing/2010/main" val="0"/>
-                        </a:ext>
-                      </a:extLst>
-                    </a:blip>
+                    <a:blip r:embed="rId6"/>
                     <a:stretch>
                       <a:fillRect/>
                     </a:stretch>
@@ -201,7 +176,7 @@
                   <pic:spPr>
                     <a:xfrm>
                       <a:off x="0" y="0"/>
-                      <a:ext cx="5731510" cy="5053965"/>
+                      <a:ext cx="1695687" cy="562053"/>
                     </a:xfrm>
                     <a:prstGeom prst="rect">
                       <a:avLst/>
@@ -216,32 +191,56 @@
     </w:p>
     <w:p>
       <w:r>
-        <w:br w:type="page"/>
-      </w:r>
-    </w:p>
-    <w:p>
-      <w:proofErr w:type="spellStart"/>
+        <w:t>Subsriber</w:t>
+      </w:r>
+    </w:p>
+    <w:p>
+      <w:r>
+        <w:drawing>
+          <wp:inline distT="0" distB="0" distL="0" distR="0" wp14:anchorId="06F08AC4" wp14:editId="55083521">
+            <wp:extent cx="3620005" cy="5020376"/>
+            <wp:effectExtent l="0" t="0" r="0" b="8890"/>
+            <wp:docPr id="3" name="Picture 3"/>
+            <wp:cNvGraphicFramePr>
+              <a:graphicFrameLocks xmlns:a="http://schemas.openxmlformats.org/drawingml/2006/main" noChangeAspect="1"/>
+            </wp:cNvGraphicFramePr>
+            <a:graphic xmlns:a="http://schemas.openxmlformats.org/drawingml/2006/main">
+              <a:graphicData uri="http://schemas.openxmlformats.org/drawingml/2006/picture">
+                <pic:pic xmlns:pic="http://schemas.openxmlformats.org/drawingml/2006/picture">
+                  <pic:nvPicPr>
+                    <pic:cNvPr id="1" name=""/>
+                    <pic:cNvPicPr/>
+                  </pic:nvPicPr>
+                  <pic:blipFill>
+                    <a:blip r:embed="rId7"/>
+                    <a:stretch>
+                      <a:fillRect/>
+                    </a:stretch>
+                  </pic:blipFill>
+                  <pic:spPr>
+                    <a:xfrm>
+                      <a:off x="0" y="0"/>
+                      <a:ext cx="3620005" cy="5020376"/>
+                    </a:xfrm>
+                    <a:prstGeom prst="rect">
+                      <a:avLst/>
+                    </a:prstGeom>
+                  </pic:spPr>
+                </pic:pic>
+              </a:graphicData>
+            </a:graphic>
+          </wp:inline>
+        </w:drawing>
+      </w:r>
+    </w:p>
+    <w:p>
       <w:r>
         <w:lastRenderedPageBreak/>
-        <w:t>Unduh</w:t>
-      </w:r>
-      <w:proofErr w:type="spellEnd"/>
-      <w:r>
-        <w:t xml:space="preserve"> file</w:t>
-      </w:r>
-    </w:p>
-    <w:p>
-      <w:r>
-        <w:t>Server</w:t>
-      </w:r>
-    </w:p>
-    <w:p>
-      <w:r>
         <w:drawing>
-          <wp:inline distT="0" distB="0" distL="0" distR="0" wp14:anchorId="03E2D034" wp14:editId="4450FEAD">
-            <wp:extent cx="4581007" cy="3600450"/>
-            <wp:effectExtent l="0" t="0" r="0" b="0"/>
-            <wp:docPr id="5" name="Picture 5"/>
+          <wp:inline distT="0" distB="0" distL="0" distR="0" wp14:anchorId="43AEE671" wp14:editId="27CB6008">
+            <wp:extent cx="3696216" cy="3419952"/>
+            <wp:effectExtent l="0" t="0" r="0" b="9525"/>
+            <wp:docPr id="4" name="Picture 4"/>
             <wp:cNvGraphicFramePr>
               <a:graphicFrameLocks xmlns:a="http://schemas.openxmlformats.org/drawingml/2006/main" noChangeAspect="1"/>
             </wp:cNvGraphicFramePr>
@@ -261,7 +260,7 @@
                   <pic:spPr>
                     <a:xfrm>
                       <a:off x="0" y="0"/>
-                      <a:ext cx="4583503" cy="3602412"/>
+                      <a:ext cx="3696216" cy="3419952"/>
                     </a:xfrm>
                     <a:prstGeom prst="rect">
                       <a:avLst/>
@@ -276,19 +275,27 @@
     </w:p>
     <w:p>
       <w:r>
-        <w:t>Client</w:t>
-      </w:r>
-    </w:p>
-    <w:p>
-      <w:r>
-        <w:rPr>
-          <w:noProof/>
-        </w:rPr>
+        <w:br w:type="page"/>
+      </w:r>
+    </w:p>
+    <w:p>
+      <w:r>
+        <w:lastRenderedPageBreak/>
+        <w:t>No 3</w:t>
+      </w:r>
+    </w:p>
+    <w:p>
+      <w:r>
+        <w:t>Publisher</w:t>
+      </w:r>
+    </w:p>
+    <w:p>
+      <w:r>
         <w:drawing>
-          <wp:inline distT="0" distB="0" distL="0" distR="0" wp14:anchorId="1A71C966" wp14:editId="111EC897">
-            <wp:extent cx="3743781" cy="2124075"/>
-            <wp:effectExtent l="0" t="0" r="9525" b="0"/>
-            <wp:docPr id="6" name="Picture 6"/>
+          <wp:inline distT="0" distB="0" distL="0" distR="0" wp14:anchorId="2C283DB2" wp14:editId="1ED39BA6">
+            <wp:extent cx="1695687" cy="562053"/>
+            <wp:effectExtent l="0" t="0" r="0" b="0"/>
+            <wp:docPr id="7" name="Picture 7"/>
             <wp:cNvGraphicFramePr>
               <a:graphicFrameLocks xmlns:a="http://schemas.openxmlformats.org/drawingml/2006/main" noChangeAspect="1"/>
             </wp:cNvGraphicFramePr>
@@ -296,17 +303,11 @@
               <a:graphicData uri="http://schemas.openxmlformats.org/drawingml/2006/picture">
                 <pic:pic xmlns:pic="http://schemas.openxmlformats.org/drawingml/2006/picture">
                   <pic:nvPicPr>
-                    <pic:cNvPr id="6" name="messageImage_1581315191740.jpg"/>
+                    <pic:cNvPr id="1" name=""/>
                     <pic:cNvPicPr/>
                   </pic:nvPicPr>
                   <pic:blipFill>
-                    <a:blip r:embed="rId9" cstate="print">
-                      <a:extLst>
-                        <a:ext uri="{28A0092B-C50C-407E-A947-70E740481C1C}">
-                          <a14:useLocalDpi xmlns:a14="http://schemas.microsoft.com/office/drawing/2010/main" val="0"/>
-                        </a:ext>
-                      </a:extLst>
-                    </a:blip>
+                    <a:blip r:embed="rId6"/>
                     <a:stretch>
                       <a:fillRect/>
                     </a:stretch>
@@ -314,7 +315,7 @@
                   <pic:spPr>
                     <a:xfrm>
                       <a:off x="0" y="0"/>
-                      <a:ext cx="3748143" cy="2126550"/>
+                      <a:ext cx="1695687" cy="562053"/>
                     </a:xfrm>
                     <a:prstGeom prst="rect">
                       <a:avLst/>
@@ -329,14 +330,11 @@
     </w:p>
     <w:p>
       <w:r>
-        <w:rPr>
-          <w:noProof/>
-        </w:rPr>
         <w:drawing>
-          <wp:inline distT="0" distB="0" distL="0" distR="0" wp14:anchorId="76108CC1" wp14:editId="2BB566FF">
-            <wp:extent cx="4400550" cy="1103794"/>
-            <wp:effectExtent l="0" t="0" r="0" b="1270"/>
-            <wp:docPr id="7" name="Picture 7"/>
+          <wp:inline distT="0" distB="0" distL="0" distR="0" wp14:anchorId="56D49947" wp14:editId="35091A33">
+            <wp:extent cx="1695687" cy="562053"/>
+            <wp:effectExtent l="0" t="0" r="0" b="0"/>
+            <wp:docPr id="8" name="Picture 8"/>
             <wp:cNvGraphicFramePr>
               <a:graphicFrameLocks xmlns:a="http://schemas.openxmlformats.org/drawingml/2006/main" noChangeAspect="1"/>
             </wp:cNvGraphicFramePr>
@@ -344,36 +342,23 @@
               <a:graphicData uri="http://schemas.openxmlformats.org/drawingml/2006/picture">
                 <pic:pic xmlns:pic="http://schemas.openxmlformats.org/drawingml/2006/picture">
                   <pic:nvPicPr>
-                    <pic:cNvPr id="0" name="Picture 1"/>
-                    <pic:cNvPicPr>
-                      <a:picLocks noChangeAspect="1" noChangeArrowheads="1"/>
-                    </pic:cNvPicPr>
+                    <pic:cNvPr id="1" name=""/>
+                    <pic:cNvPicPr/>
                   </pic:nvPicPr>
                   <pic:blipFill>
-                    <a:blip r:embed="rId10">
-                      <a:extLst>
-                        <a:ext uri="{28A0092B-C50C-407E-A947-70E740481C1C}">
-                          <a14:useLocalDpi xmlns:a14="http://schemas.microsoft.com/office/drawing/2010/main" val="0"/>
-                        </a:ext>
-                      </a:extLst>
-                    </a:blip>
-                    <a:srcRect/>
+                    <a:blip r:embed="rId6"/>
                     <a:stretch>
                       <a:fillRect/>
                     </a:stretch>
                   </pic:blipFill>
-                  <pic:spPr bwMode="auto">
+                  <pic:spPr>
                     <a:xfrm>
                       <a:off x="0" y="0"/>
-                      <a:ext cx="4451608" cy="1116601"/>
+                      <a:ext cx="1695687" cy="562053"/>
                     </a:xfrm>
                     <a:prstGeom prst="rect">
                       <a:avLst/>
                     </a:prstGeom>
-                    <a:noFill/>
-                    <a:ln>
-                      <a:noFill/>
-                    </a:ln>
                   </pic:spPr>
                 </pic:pic>
               </a:graphicData>
@@ -381,6 +366,307 @@
           </wp:inline>
         </w:drawing>
       </w:r>
+    </w:p>
+    <w:p>
+      <w:r>
+        <w:t>Subsriber</w:t>
+      </w:r>
+    </w:p>
+    <w:p>
+      <w:r>
+        <w:drawing>
+          <wp:inline distT="0" distB="0" distL="0" distR="0" wp14:anchorId="51571D93" wp14:editId="16167350">
+            <wp:extent cx="1676634" cy="4715533"/>
+            <wp:effectExtent l="0" t="0" r="0" b="8890"/>
+            <wp:docPr id="9" name="Picture 9"/>
+            <wp:cNvGraphicFramePr>
+              <a:graphicFrameLocks xmlns:a="http://schemas.openxmlformats.org/drawingml/2006/main" noChangeAspect="1"/>
+            </wp:cNvGraphicFramePr>
+            <a:graphic xmlns:a="http://schemas.openxmlformats.org/drawingml/2006/main">
+              <a:graphicData uri="http://schemas.openxmlformats.org/drawingml/2006/picture">
+                <pic:pic xmlns:pic="http://schemas.openxmlformats.org/drawingml/2006/picture">
+                  <pic:nvPicPr>
+                    <pic:cNvPr id="1" name=""/>
+                    <pic:cNvPicPr/>
+                  </pic:nvPicPr>
+                  <pic:blipFill>
+                    <a:blip r:embed="rId9"/>
+                    <a:stretch>
+                      <a:fillRect/>
+                    </a:stretch>
+                  </pic:blipFill>
+                  <pic:spPr>
+                    <a:xfrm>
+                      <a:off x="0" y="0"/>
+                      <a:ext cx="1676634" cy="4715533"/>
+                    </a:xfrm>
+                    <a:prstGeom prst="rect">
+                      <a:avLst/>
+                    </a:prstGeom>
+                  </pic:spPr>
+                </pic:pic>
+              </a:graphicData>
+            </a:graphic>
+          </wp:inline>
+        </w:drawing>
+      </w:r>
+    </w:p>
+    <w:p>
+      <w:r>
+        <w:lastRenderedPageBreak/>
+        <w:drawing>
+          <wp:inline distT="0" distB="0" distL="0" distR="0" wp14:anchorId="36E223DB" wp14:editId="1C86634D">
+            <wp:extent cx="1695687" cy="3772426"/>
+            <wp:effectExtent l="0" t="0" r="0" b="0"/>
+            <wp:docPr id="10" name="Picture 10"/>
+            <wp:cNvGraphicFramePr>
+              <a:graphicFrameLocks xmlns:a="http://schemas.openxmlformats.org/drawingml/2006/main" noChangeAspect="1"/>
+            </wp:cNvGraphicFramePr>
+            <a:graphic xmlns:a="http://schemas.openxmlformats.org/drawingml/2006/main">
+              <a:graphicData uri="http://schemas.openxmlformats.org/drawingml/2006/picture">
+                <pic:pic xmlns:pic="http://schemas.openxmlformats.org/drawingml/2006/picture">
+                  <pic:nvPicPr>
+                    <pic:cNvPr id="1" name=""/>
+                    <pic:cNvPicPr/>
+                  </pic:nvPicPr>
+                  <pic:blipFill>
+                    <a:blip r:embed="rId10"/>
+                    <a:stretch>
+                      <a:fillRect/>
+                    </a:stretch>
+                  </pic:blipFill>
+                  <pic:spPr>
+                    <a:xfrm>
+                      <a:off x="0" y="0"/>
+                      <a:ext cx="1695687" cy="3772426"/>
+                    </a:xfrm>
+                    <a:prstGeom prst="rect">
+                      <a:avLst/>
+                    </a:prstGeom>
+                  </pic:spPr>
+                </pic:pic>
+              </a:graphicData>
+            </a:graphic>
+          </wp:inline>
+        </w:drawing>
+      </w:r>
+    </w:p>
+    <w:p>
+      <w:r>
+        <w:drawing>
+          <wp:inline distT="0" distB="0" distL="0" distR="0" wp14:anchorId="1674ADEE" wp14:editId="15413165">
+            <wp:extent cx="3410426" cy="3953427"/>
+            <wp:effectExtent l="0" t="0" r="0" b="9525"/>
+            <wp:docPr id="11" name="Picture 11"/>
+            <wp:cNvGraphicFramePr>
+              <a:graphicFrameLocks xmlns:a="http://schemas.openxmlformats.org/drawingml/2006/main" noChangeAspect="1"/>
+            </wp:cNvGraphicFramePr>
+            <a:graphic xmlns:a="http://schemas.openxmlformats.org/drawingml/2006/main">
+              <a:graphicData uri="http://schemas.openxmlformats.org/drawingml/2006/picture">
+                <pic:pic xmlns:pic="http://schemas.openxmlformats.org/drawingml/2006/picture">
+                  <pic:nvPicPr>
+                    <pic:cNvPr id="1" name=""/>
+                    <pic:cNvPicPr/>
+                  </pic:nvPicPr>
+                  <pic:blipFill>
+                    <a:blip r:embed="rId11"/>
+                    <a:stretch>
+                      <a:fillRect/>
+                    </a:stretch>
+                  </pic:blipFill>
+                  <pic:spPr>
+                    <a:xfrm>
+                      <a:off x="0" y="0"/>
+                      <a:ext cx="3410426" cy="3953427"/>
+                    </a:xfrm>
+                    <a:prstGeom prst="rect">
+                      <a:avLst/>
+                    </a:prstGeom>
+                  </pic:spPr>
+                </pic:pic>
+              </a:graphicData>
+            </a:graphic>
+          </wp:inline>
+        </w:drawing>
+      </w:r>
+    </w:p>
+    <w:p>
+      <w:r>
+        <w:lastRenderedPageBreak/>
+        <w:drawing>
+          <wp:inline distT="0" distB="0" distL="0" distR="0" wp14:anchorId="77D45888" wp14:editId="2855533E">
+            <wp:extent cx="3324689" cy="4220164"/>
+            <wp:effectExtent l="0" t="0" r="9525" b="9525"/>
+            <wp:docPr id="12" name="Picture 12"/>
+            <wp:cNvGraphicFramePr>
+              <a:graphicFrameLocks xmlns:a="http://schemas.openxmlformats.org/drawingml/2006/main" noChangeAspect="1"/>
+            </wp:cNvGraphicFramePr>
+            <a:graphic xmlns:a="http://schemas.openxmlformats.org/drawingml/2006/main">
+              <a:graphicData uri="http://schemas.openxmlformats.org/drawingml/2006/picture">
+                <pic:pic xmlns:pic="http://schemas.openxmlformats.org/drawingml/2006/picture">
+                  <pic:nvPicPr>
+                    <pic:cNvPr id="1" name=""/>
+                    <pic:cNvPicPr/>
+                  </pic:nvPicPr>
+                  <pic:blipFill>
+                    <a:blip r:embed="rId12"/>
+                    <a:stretch>
+                      <a:fillRect/>
+                    </a:stretch>
+                  </pic:blipFill>
+                  <pic:spPr>
+                    <a:xfrm>
+                      <a:off x="0" y="0"/>
+                      <a:ext cx="3324689" cy="4220164"/>
+                    </a:xfrm>
+                    <a:prstGeom prst="rect">
+                      <a:avLst/>
+                    </a:prstGeom>
+                  </pic:spPr>
+                </pic:pic>
+              </a:graphicData>
+            </a:graphic>
+          </wp:inline>
+        </w:drawing>
+      </w:r>
+      <w:r>
+        <w:br w:type="page"/>
+      </w:r>
+    </w:p>
+    <w:p>
+      <w:r>
+        <w:lastRenderedPageBreak/>
+        <w:t>No 4</w:t>
+      </w:r>
+    </w:p>
+    <w:p>
+      <w:r>
+        <w:t>Publisher</w:t>
+      </w:r>
+    </w:p>
+    <w:p>
+      <w:r>
+        <w:drawing>
+          <wp:inline distT="0" distB="0" distL="0" distR="0" wp14:anchorId="0F612DD5" wp14:editId="1E27F16A">
+            <wp:extent cx="1600423" cy="704948"/>
+            <wp:effectExtent l="0" t="0" r="0" b="0"/>
+            <wp:docPr id="13" name="Picture 13"/>
+            <wp:cNvGraphicFramePr>
+              <a:graphicFrameLocks xmlns:a="http://schemas.openxmlformats.org/drawingml/2006/main" noChangeAspect="1"/>
+            </wp:cNvGraphicFramePr>
+            <a:graphic xmlns:a="http://schemas.openxmlformats.org/drawingml/2006/main">
+              <a:graphicData uri="http://schemas.openxmlformats.org/drawingml/2006/picture">
+                <pic:pic xmlns:pic="http://schemas.openxmlformats.org/drawingml/2006/picture">
+                  <pic:nvPicPr>
+                    <pic:cNvPr id="1" name=""/>
+                    <pic:cNvPicPr/>
+                  </pic:nvPicPr>
+                  <pic:blipFill>
+                    <a:blip r:embed="rId13"/>
+                    <a:stretch>
+                      <a:fillRect/>
+                    </a:stretch>
+                  </pic:blipFill>
+                  <pic:spPr>
+                    <a:xfrm>
+                      <a:off x="0" y="0"/>
+                      <a:ext cx="1600423" cy="704948"/>
+                    </a:xfrm>
+                    <a:prstGeom prst="rect">
+                      <a:avLst/>
+                    </a:prstGeom>
+                  </pic:spPr>
+                </pic:pic>
+              </a:graphicData>
+            </a:graphic>
+          </wp:inline>
+        </w:drawing>
+      </w:r>
+    </w:p>
+    <w:p>
+      <w:r>
+        <w:t>Subsriber</w:t>
+      </w:r>
+    </w:p>
+    <w:p>
+      <w:r>
+        <w:drawing>
+          <wp:inline distT="0" distB="0" distL="0" distR="0" wp14:anchorId="4384897F" wp14:editId="4E9B94D8">
+            <wp:extent cx="2057687" cy="685896"/>
+            <wp:effectExtent l="0" t="0" r="0" b="0"/>
+            <wp:docPr id="14" name="Picture 14"/>
+            <wp:cNvGraphicFramePr>
+              <a:graphicFrameLocks xmlns:a="http://schemas.openxmlformats.org/drawingml/2006/main" noChangeAspect="1"/>
+            </wp:cNvGraphicFramePr>
+            <a:graphic xmlns:a="http://schemas.openxmlformats.org/drawingml/2006/main">
+              <a:graphicData uri="http://schemas.openxmlformats.org/drawingml/2006/picture">
+                <pic:pic xmlns:pic="http://schemas.openxmlformats.org/drawingml/2006/picture">
+                  <pic:nvPicPr>
+                    <pic:cNvPr id="1" name=""/>
+                    <pic:cNvPicPr/>
+                  </pic:nvPicPr>
+                  <pic:blipFill>
+                    <a:blip r:embed="rId14"/>
+                    <a:stretch>
+                      <a:fillRect/>
+                    </a:stretch>
+                  </pic:blipFill>
+                  <pic:spPr>
+                    <a:xfrm>
+                      <a:off x="0" y="0"/>
+                      <a:ext cx="2057687" cy="685896"/>
+                    </a:xfrm>
+                    <a:prstGeom prst="rect">
+                      <a:avLst/>
+                    </a:prstGeom>
+                  </pic:spPr>
+                </pic:pic>
+              </a:graphicData>
+            </a:graphic>
+          </wp:inline>
+        </w:drawing>
+      </w:r>
+    </w:p>
+    <w:p>
+      <w:r>
+        <w:drawing>
+          <wp:inline distT="0" distB="0" distL="0" distR="0" wp14:anchorId="430B3C4E" wp14:editId="171DB6F6">
+            <wp:extent cx="5731510" cy="1386840"/>
+            <wp:effectExtent l="0" t="0" r="2540" b="3810"/>
+            <wp:docPr id="16" name="Picture 16"/>
+            <wp:cNvGraphicFramePr>
+              <a:graphicFrameLocks xmlns:a="http://schemas.openxmlformats.org/drawingml/2006/main" noChangeAspect="1"/>
+            </wp:cNvGraphicFramePr>
+            <a:graphic xmlns:a="http://schemas.openxmlformats.org/drawingml/2006/main">
+              <a:graphicData uri="http://schemas.openxmlformats.org/drawingml/2006/picture">
+                <pic:pic xmlns:pic="http://schemas.openxmlformats.org/drawingml/2006/picture">
+                  <pic:nvPicPr>
+                    <pic:cNvPr id="1" name=""/>
+                    <pic:cNvPicPr/>
+                  </pic:nvPicPr>
+                  <pic:blipFill>
+                    <a:blip r:embed="rId15"/>
+                    <a:stretch>
+                      <a:fillRect/>
+                    </a:stretch>
+                  </pic:blipFill>
+                  <pic:spPr>
+                    <a:xfrm>
+                      <a:off x="0" y="0"/>
+                      <a:ext cx="5731510" cy="1386840"/>
+                    </a:xfrm>
+                    <a:prstGeom prst="rect">
+                      <a:avLst/>
+                    </a:prstGeom>
+                  </pic:spPr>
+                </pic:pic>
+              </a:graphicData>
+            </a:graphic>
+          </wp:inline>
+        </w:drawing>
+      </w:r>
+      <w:bookmarkStart w:id="0" w:name="_GoBack"/>
+      <w:bookmarkEnd w:id="0"/>
     </w:p>
     <w:sectPr>
       <w:pgSz w:w="11906" w:h="16838"/>

</xml_diff>